<commit_message>
code fixed and Activty 5 data inserting
</commit_message>
<xml_diff>
--- a/public/theme/1-theme.docx
+++ b/public/theme/1-theme.docx
@@ -1,6 +1,6 @@
 
 <file path=word/document.xml><?xml version="1.0" encoding="utf-8"?>
-<w:document xmlns:wpc="http://schemas.microsoft.com/office/word/2010/wordprocessingCanvas" xmlns:cx="http://schemas.microsoft.com/office/drawing/2014/chartex" xmlns:cx1="http://schemas.microsoft.com/office/drawing/2015/9/8/chartex" xmlns:cx2="http://schemas.microsoft.com/office/drawing/2015/10/21/chartex" xmlns:cx3="http://schemas.microsoft.com/office/drawing/2016/5/9/chartex" xmlns:cx4="http://schemas.microsoft.com/office/drawing/2016/5/10/chartex" xmlns:cx5="http://schemas.microsoft.com/office/drawing/2016/5/11/chartex" xmlns:cx6="http://schemas.microsoft.com/office/drawing/2016/5/12/chartex" xmlns:cx7="http://schemas.microsoft.com/office/drawing/2016/5/13/chartex" xmlns:cx8="http://schemas.microsoft.com/office/drawing/2016/5/14/chartex" xmlns:mc="http://schemas.openxmlformats.org/markup-compatibility/2006" xmlns:aink="http://schemas.microsoft.com/office/drawing/2016/ink" xmlns:am3d="http://schemas.microsoft.com/office/drawing/2017/model3d" xmlns:o="urn:schemas-microsoft-com:office:office" xmlns:oel="http://schemas.microsoft.com/office/2019/extlst" xmlns:r="http://schemas.openxmlformats.org/officeDocument/2006/relationships" xmlns:m="http://schemas.openxmlformats.org/officeDocument/2006/math" xmlns:v="urn:schemas-microsoft-com:vml" xmlns:wp14="http://schemas.microsoft.com/office/word/2010/wordprocessingDrawing" xmlns:wp="http://schemas.openxmlformats.org/drawingml/2006/wordprocessingDrawing" xmlns:w10="urn:schemas-microsoft-com:office:word" xmlns:w="http://schemas.openxmlformats.org/wordprocessingml/2006/main" xmlns:w14="http://schemas.microsoft.com/office/word/2010/wordml" xmlns:w15="http://schemas.microsoft.com/office/word/2012/wordml" xmlns:w16cex="http://schemas.microsoft.com/office/word/2018/wordml/cex" xmlns:w16cid="http://schemas.microsoft.com/office/word/2016/wordml/cid" xmlns:w16="http://schemas.microsoft.com/office/word/2018/wordml" xmlns:w16du="http://schemas.microsoft.com/office/word/2023/wordml/word16du" xmlns:w16sdtdh="http://schemas.microsoft.com/office/word/2020/wordml/sdtdatahash" xmlns:w16sdtfl="http://schemas.microsoft.com/office/word/2024/wordml/sdtformatlock" xmlns:w16se="http://schemas.microsoft.com/office/word/2015/wordml/symex" xmlns:wpg="http://schemas.microsoft.com/office/word/2010/wordprocessingGroup" xmlns:wpi="http://schemas.microsoft.com/office/word/2010/wordprocessingInk" xmlns:wne="http://schemas.microsoft.com/office/word/2006/wordml" xmlns:wps="http://schemas.microsoft.com/office/word/2010/wordprocessingShape" mc:Ignorable="w14 w15 w16se w16cid w16 w16cex w16sdtdh w16sdtfl w16du wp14">
+<w:document xmlns:wpc="http://schemas.microsoft.com/office/word/2010/wordprocessingCanvas" xmlns:cx="http://schemas.microsoft.com/office/drawing/2014/chartex" xmlns:mc="http://schemas.openxmlformats.org/markup-compatibility/2006" xmlns:o="urn:schemas-microsoft-com:office:office" xmlns:r="http://schemas.openxmlformats.org/officeDocument/2006/relationships" xmlns:m="http://schemas.openxmlformats.org/officeDocument/2006/math" xmlns:v="urn:schemas-microsoft-com:vml" xmlns:wp14="http://schemas.microsoft.com/office/word/2010/wordprocessingDrawing" xmlns:wp="http://schemas.openxmlformats.org/drawingml/2006/wordprocessingDrawing" xmlns:w10="urn:schemas-microsoft-com:office:word" xmlns:w="http://schemas.openxmlformats.org/wordprocessingml/2006/main" xmlns:w14="http://schemas.microsoft.com/office/word/2010/wordml" xmlns:w15="http://schemas.microsoft.com/office/word/2012/wordml" xmlns:w16se="http://schemas.microsoft.com/office/word/2015/wordml/symex" xmlns:wpg="http://schemas.microsoft.com/office/word/2010/wordprocessingGroup" xmlns:wpi="http://schemas.microsoft.com/office/word/2010/wordprocessingInk" xmlns:wne="http://schemas.microsoft.com/office/word/2006/wordml" xmlns:wps="http://schemas.microsoft.com/office/word/2010/wordprocessingShape" mc:Ignorable="w14 w15 w16se wp14">
   <w:body>
     <w:tbl>
       <w:tblPr>
@@ -411,7 +411,7 @@
           <w:noProof/>
           <w:sz w:val="28"/>
           <w:szCs w:val="28"/>
-          <w:lang w:eastAsia="ru-RU"/>
+          <w:lang w:val="en-US"/>
         </w:rPr>
         <w:drawing>
           <wp:anchor distT="0" distB="0" distL="114300" distR="114300" simplePos="0" relativeHeight="251668480" behindDoc="1" locked="0" layoutInCell="1" allowOverlap="1" wp14:anchorId="54AA73E6" wp14:editId="2A2D12A0">
@@ -746,7 +746,31 @@
           <w:szCs w:val="28"/>
           <w:lang w:val="en-GB"/>
         </w:rPr>
-        <w:t xml:space="preserve"> provide opportunity to develop abilities in analyzing and manipulating raw facts and information, formulating well-informed perspectives, and comprehending the use of primary and secondary sources by specialists in your field.</w:t>
+        <w:t xml:space="preserve"> provide opportunity to develop abilities in </w:t>
+      </w:r>
+      <w:proofErr w:type="spellStart"/>
+      <w:r>
+        <w:rPr>
+          <w:rFonts w:ascii="Times New Roman" w:hAnsi="Times New Roman" w:cs="Times New Roman"/>
+          <w:bCs/>
+          <w:iCs/>
+          <w:sz w:val="28"/>
+          <w:szCs w:val="28"/>
+          <w:lang w:val="en-GB"/>
+        </w:rPr>
+        <w:t>analyzing</w:t>
+      </w:r>
+      <w:proofErr w:type="spellEnd"/>
+      <w:r>
+        <w:rPr>
+          <w:rFonts w:ascii="Times New Roman" w:hAnsi="Times New Roman" w:cs="Times New Roman"/>
+          <w:bCs/>
+          <w:iCs/>
+          <w:sz w:val="28"/>
+          <w:szCs w:val="28"/>
+          <w:lang w:val="en-GB"/>
+        </w:rPr>
+        <w:t xml:space="preserve"> and manipulating raw facts and information, formulating well-informed perspectives, and comprehending the use of primary and secondary sources by specialists in your field.</w:t>
       </w:r>
     </w:p>
     <w:p>
@@ -800,6 +824,7 @@
         </w:rPr>
         <w:t xml:space="preserve">Producing high-quality research writing requires considerable work, poses challenges, and elicits passion. Mastering this complex cognitive skill will enable you to integrate into the scholarly community of your chosen discipline. A multitude of </w:t>
       </w:r>
+      <w:proofErr w:type="gramStart"/>
       <w:r>
         <w:rPr>
           <w:rFonts w:ascii="Times New Roman" w:hAnsi="Times New Roman" w:cs="Times New Roman"/>
@@ -811,6 +836,7 @@
         </w:rPr>
         <w:t>students</w:t>
       </w:r>
+      <w:proofErr w:type="gramEnd"/>
       <w:r>
         <w:rPr>
           <w:rFonts w:ascii="Times New Roman" w:hAnsi="Times New Roman" w:cs="Times New Roman"/>
@@ -845,7 +871,7 @@
           <w:noProof/>
           <w:sz w:val="28"/>
           <w:szCs w:val="28"/>
-          <w:lang w:eastAsia="ru-RU"/>
+          <w:lang w:val="en-US"/>
         </w:rPr>
         <w:drawing>
           <wp:anchor distT="0" distB="0" distL="114300" distR="114300" simplePos="0" relativeHeight="251669504" behindDoc="0" locked="0" layoutInCell="1" allowOverlap="1" wp14:anchorId="1E305653" wp14:editId="3F6C6B98">
@@ -1555,7 +1581,7 @@
           <w:noProof/>
           <w:sz w:val="28"/>
           <w:szCs w:val="28"/>
-          <w:lang w:eastAsia="ru-RU"/>
+          <w:lang w:val="en-US"/>
         </w:rPr>
         <w:drawing>
           <wp:anchor distT="0" distB="0" distL="114300" distR="114300" simplePos="0" relativeHeight="251670528" behindDoc="0" locked="0" layoutInCell="1" allowOverlap="1" wp14:anchorId="3D687DF6" wp14:editId="6CB514BD">
@@ -1804,7 +1830,27 @@
           <w:szCs w:val="28"/>
           <w:lang w:val="en-US"/>
         </w:rPr>
-        <w:t>A considerable number of students encounter anxiety when they cannot quickly formulate an outline for a research project. These plans typically require additional time for development, are initiated at a later phase in the writing process, and offer greater flexibility than earlier outlines you have produced. Begin outlining your work after conducting a comprehensive investigation, while remaining open to additional information that further research may yield. Furthermore, it is recommended to heed any intuitive insights you may possess regarding potential sources of new knowledge, thereby improving your outline. When managing your research endeavor, it is important to acknowledge the evolving nature of outlining.</w:t>
+        <w:t xml:space="preserve">A considerable number of </w:t>
+      </w:r>
+      <w:proofErr w:type="gramStart"/>
+      <w:r>
+        <w:rPr>
+          <w:rFonts w:ascii="Times New Roman" w:hAnsi="Times New Roman" w:cs="Times New Roman"/>
+          <w:sz w:val="28"/>
+          <w:szCs w:val="28"/>
+          <w:lang w:val="en-US"/>
+        </w:rPr>
+        <w:t>students</w:t>
+      </w:r>
+      <w:proofErr w:type="gramEnd"/>
+      <w:r>
+        <w:rPr>
+          <w:rFonts w:ascii="Times New Roman" w:hAnsi="Times New Roman" w:cs="Times New Roman"/>
+          <w:sz w:val="28"/>
+          <w:szCs w:val="28"/>
+          <w:lang w:val="en-US"/>
+        </w:rPr>
+        <w:t xml:space="preserve"> encounter anxiety when they cannot quickly formulate an outline for a research project. These plans typically require additional time for development, are initiated at a later phase in the writing process, and offer greater flexibility than earlier outlines you have produced. Begin outlining your work after conducting a comprehensive investigation, while remaining open to additional information that further research may yield. Furthermore, it is recommended to heed any intuitive insights you may possess regarding potential sources of new knowledge, thereby improving your outline. When managing your research endeavor, it is important to acknowledge the evolving nature of outlining.</w:t>
       </w:r>
       <w:r>
         <w:rPr>
@@ -1900,7 +1946,7 @@
           <w:noProof/>
           <w:sz w:val="28"/>
           <w:szCs w:val="28"/>
-          <w:lang w:eastAsia="ru-RU"/>
+          <w:lang w:val="en-US"/>
         </w:rPr>
         <w:drawing>
           <wp:anchor distT="0" distB="0" distL="114300" distR="114300" simplePos="0" relativeHeight="251671552" behindDoc="0" locked="0" layoutInCell="1" allowOverlap="1" wp14:anchorId="79E996B6" wp14:editId="1147AE4B">
@@ -2066,7 +2112,7 @@
                 <w:noProof/>
                 <w:sz w:val="28"/>
                 <w:szCs w:val="28"/>
-                <w:lang w:eastAsia="ru-RU"/>
+                <w:lang w:val="en-US"/>
               </w:rPr>
               <w:lastRenderedPageBreak/>
               <w:drawing>
@@ -2347,7 +2393,7 @@
                 <w:noProof/>
                 <w:sz w:val="28"/>
                 <w:szCs w:val="28"/>
-                <w:lang w:eastAsia="ru-RU"/>
+                <w:lang w:val="en-US"/>
               </w:rPr>
               <w:drawing>
                 <wp:anchor distT="0" distB="0" distL="114300" distR="114300" simplePos="0" relativeHeight="251667456" behindDoc="0" locked="0" layoutInCell="1" allowOverlap="1" wp14:anchorId="0A2C6F7C" wp14:editId="2FCF5E4E">
@@ -2546,7 +2592,7 @@
                 <w:noProof/>
                 <w:sz w:val="28"/>
                 <w:szCs w:val="28"/>
-                <w:lang w:eastAsia="ru-RU"/>
+                <w:lang w:val="en-US"/>
               </w:rPr>
               <w:drawing>
                 <wp:anchor distT="0" distB="0" distL="114300" distR="114300" simplePos="0" relativeHeight="251675648" behindDoc="0" locked="0" layoutInCell="1" allowOverlap="1" wp14:anchorId="13B0FDB1" wp14:editId="08011B10">
@@ -2989,7 +3035,7 @@
                 <w:noProof/>
                 <w:sz w:val="28"/>
                 <w:szCs w:val="28"/>
-                <w:lang w:eastAsia="ru-RU"/>
+                <w:lang w:val="en-US"/>
               </w:rPr>
               <w:lastRenderedPageBreak/>
               <w:drawing>
@@ -3112,8 +3158,20 @@
           <w:szCs w:val="28"/>
           <w:lang w:val="en-GB"/>
         </w:rPr>
-        <w:t>How to write an outline for your research paper</w:t>
-      </w:r>
+        <w:t xml:space="preserve">How to write an outline for your research </w:t>
+      </w:r>
+      <w:proofErr w:type="gramStart"/>
+      <w:r>
+        <w:rPr>
+          <w:rFonts w:ascii="Times New Roman" w:hAnsi="Times New Roman" w:cs="Times New Roman"/>
+          <w:b/>
+          <w:sz w:val="28"/>
+          <w:szCs w:val="28"/>
+          <w:lang w:val="en-GB"/>
+        </w:rPr>
+        <w:t>paper</w:t>
+      </w:r>
+      <w:proofErr w:type="gramEnd"/>
     </w:p>
     <w:p>
       <w:pPr>
@@ -3381,14 +3439,25 @@
           <w:lang w:val="en-GB"/>
         </w:rPr>
       </w:pPr>
-      <w:r>
-        <w:rPr>
-          <w:rFonts w:ascii="Times New Roman" w:hAnsi="Times New Roman" w:cs="Times New Roman"/>
-          <w:sz w:val="28"/>
-          <w:szCs w:val="28"/>
-          <w:lang w:val="en-GB"/>
-        </w:rPr>
-        <w:t>An 5____________ of the organization of your paper;</w:t>
+      <w:proofErr w:type="gramStart"/>
+      <w:r>
+        <w:rPr>
+          <w:rFonts w:ascii="Times New Roman" w:hAnsi="Times New Roman" w:cs="Times New Roman"/>
+          <w:sz w:val="28"/>
+          <w:szCs w:val="28"/>
+          <w:lang w:val="en-GB"/>
+        </w:rPr>
+        <w:t>An</w:t>
+      </w:r>
+      <w:proofErr w:type="gramEnd"/>
+      <w:r>
+        <w:rPr>
+          <w:rFonts w:ascii="Times New Roman" w:hAnsi="Times New Roman" w:cs="Times New Roman"/>
+          <w:sz w:val="28"/>
+          <w:szCs w:val="28"/>
+          <w:lang w:val="en-GB"/>
+        </w:rPr>
+        <w:t xml:space="preserve"> 5____________ of the organization of your paper;</w:t>
       </w:r>
     </w:p>
     <w:p>
@@ -3624,349 +3693,8 @@
         </w:rPr>
         <w:t xml:space="preserve">And mention the scope of 10___________ research on the same topic. </w:t>
       </w:r>
-    </w:p>
-    <w:p>
-      <w:pPr>
-        <w:spacing w:after="0" w:line="360" w:lineRule="auto"/>
-        <w:rPr>
-          <w:rFonts w:ascii="Times New Roman" w:hAnsi="Times New Roman" w:cs="Times New Roman"/>
-          <w:b/>
-          <w:sz w:val="28"/>
-          <w:szCs w:val="28"/>
-          <w:lang w:val="en-GB"/>
-        </w:rPr>
-      </w:pPr>
-      <w:r>
-        <w:rPr>
-          <w:rFonts w:ascii="Times New Roman" w:hAnsi="Times New Roman" w:cs="Times New Roman"/>
-          <w:b/>
-          <w:sz w:val="28"/>
-          <w:szCs w:val="28"/>
-          <w:lang w:val="en-GB"/>
-        </w:rPr>
-        <w:lastRenderedPageBreak/>
-        <w:t xml:space="preserve">Listening. Key: </w:t>
-      </w:r>
-    </w:p>
-    <w:tbl>
-      <w:tblPr>
-        <w:tblStyle w:val="a3"/>
-        <w:tblW w:w="0" w:type="auto"/>
-        <w:tblBorders>
-          <w:top w:val="none" w:sz="0" w:space="0" w:color="auto"/>
-          <w:left w:val="none" w:sz="0" w:space="0" w:color="auto"/>
-          <w:bottom w:val="none" w:sz="0" w:space="0" w:color="auto"/>
-          <w:right w:val="none" w:sz="0" w:space="0" w:color="auto"/>
-          <w:insideH w:val="none" w:sz="0" w:space="0" w:color="auto"/>
-          <w:insideV w:val="none" w:sz="0" w:space="0" w:color="auto"/>
-        </w:tblBorders>
-        <w:tblLook w:val="04A0" w:firstRow="1" w:lastRow="0" w:firstColumn="1" w:lastColumn="0" w:noHBand="0" w:noVBand="1"/>
-      </w:tblPr>
-      <w:tblGrid>
-        <w:gridCol w:w="4672"/>
-        <w:gridCol w:w="4672"/>
-      </w:tblGrid>
-      <w:tr>
-        <w:tc>
-          <w:tcPr>
-            <w:tcW w:w="4672" w:type="dxa"/>
-            <w:hideMark/>
-          </w:tcPr>
-          <w:p>
-            <w:pPr>
-              <w:pStyle w:val="a4"/>
-              <w:numPr>
-                <w:ilvl w:val="0"/>
-                <w:numId w:val="12"/>
-              </w:numPr>
-              <w:spacing w:line="360" w:lineRule="auto"/>
-              <w:jc w:val="both"/>
-              <w:rPr>
-                <w:rFonts w:ascii="Times New Roman" w:hAnsi="Times New Roman" w:cs="Times New Roman"/>
-                <w:sz w:val="28"/>
-                <w:szCs w:val="28"/>
-                <w:lang w:val="en-GB"/>
-              </w:rPr>
-            </w:pPr>
-            <w:r>
-              <w:rPr>
-                <w:rFonts w:ascii="Times New Roman" w:hAnsi="Times New Roman" w:cs="Times New Roman"/>
-                <w:sz w:val="28"/>
-                <w:szCs w:val="28"/>
-                <w:lang w:val="en-GB"/>
-              </w:rPr>
-              <w:t>Flow</w:t>
-            </w:r>
-          </w:p>
-          <w:p>
-            <w:pPr>
-              <w:pStyle w:val="a4"/>
-              <w:numPr>
-                <w:ilvl w:val="0"/>
-                <w:numId w:val="12"/>
-              </w:numPr>
-              <w:spacing w:line="360" w:lineRule="auto"/>
-              <w:jc w:val="both"/>
-              <w:rPr>
-                <w:rFonts w:ascii="Times New Roman" w:hAnsi="Times New Roman" w:cs="Times New Roman"/>
-                <w:sz w:val="28"/>
-                <w:szCs w:val="28"/>
-                <w:lang w:val="en-GB"/>
-              </w:rPr>
-            </w:pPr>
-            <w:r>
-              <w:rPr>
-                <w:rFonts w:ascii="Times New Roman" w:hAnsi="Times New Roman" w:cs="Times New Roman"/>
-                <w:sz w:val="28"/>
-                <w:szCs w:val="28"/>
-                <w:lang w:val="en-GB"/>
-              </w:rPr>
-              <w:t>Manuscript</w:t>
-            </w:r>
-          </w:p>
-          <w:p>
-            <w:pPr>
-              <w:pStyle w:val="a4"/>
-              <w:numPr>
-                <w:ilvl w:val="0"/>
-                <w:numId w:val="12"/>
-              </w:numPr>
-              <w:spacing w:line="360" w:lineRule="auto"/>
-              <w:jc w:val="both"/>
-              <w:rPr>
-                <w:rFonts w:ascii="Times New Roman" w:hAnsi="Times New Roman" w:cs="Times New Roman"/>
-                <w:sz w:val="28"/>
-                <w:szCs w:val="28"/>
-                <w:lang w:val="en-GB"/>
-              </w:rPr>
-            </w:pPr>
-            <w:r>
-              <w:rPr>
-                <w:rFonts w:ascii="Times New Roman" w:hAnsi="Times New Roman" w:cs="Times New Roman"/>
-                <w:sz w:val="28"/>
-                <w:szCs w:val="28"/>
-                <w:lang w:val="en-GB"/>
-              </w:rPr>
-              <w:t xml:space="preserve">Format </w:t>
-            </w:r>
-          </w:p>
-          <w:p>
-            <w:pPr>
-              <w:pStyle w:val="a4"/>
-              <w:numPr>
-                <w:ilvl w:val="0"/>
-                <w:numId w:val="12"/>
-              </w:numPr>
-              <w:spacing w:line="360" w:lineRule="auto"/>
-              <w:jc w:val="both"/>
-              <w:rPr>
-                <w:rFonts w:ascii="Times New Roman" w:hAnsi="Times New Roman" w:cs="Times New Roman"/>
-                <w:sz w:val="28"/>
-                <w:szCs w:val="28"/>
-                <w:lang w:val="en-GB"/>
-              </w:rPr>
-            </w:pPr>
-            <w:r>
-              <w:rPr>
-                <w:rFonts w:ascii="Times New Roman" w:hAnsi="Times New Roman" w:cs="Times New Roman"/>
-                <w:sz w:val="28"/>
-                <w:szCs w:val="28"/>
-                <w:lang w:val="en-GB"/>
-              </w:rPr>
-              <w:t>Arguments</w:t>
-            </w:r>
-          </w:p>
-          <w:p>
-            <w:pPr>
-              <w:pStyle w:val="a4"/>
-              <w:numPr>
-                <w:ilvl w:val="0"/>
-                <w:numId w:val="12"/>
-              </w:numPr>
-              <w:spacing w:line="360" w:lineRule="auto"/>
-              <w:jc w:val="both"/>
-              <w:rPr>
-                <w:rFonts w:ascii="Times New Roman" w:hAnsi="Times New Roman" w:cs="Times New Roman"/>
-                <w:sz w:val="28"/>
-                <w:szCs w:val="28"/>
-                <w:lang w:val="en-GB"/>
-              </w:rPr>
-            </w:pPr>
-            <w:r>
-              <w:rPr>
-                <w:rFonts w:ascii="Times New Roman" w:hAnsi="Times New Roman" w:cs="Times New Roman"/>
-                <w:sz w:val="28"/>
-                <w:szCs w:val="28"/>
-                <w:lang w:val="en-GB"/>
-              </w:rPr>
-              <w:t>Overview</w:t>
-            </w:r>
-          </w:p>
-        </w:tc>
-        <w:tc>
-          <w:tcPr>
-            <w:tcW w:w="4672" w:type="dxa"/>
-            <w:hideMark/>
-          </w:tcPr>
-          <w:p>
-            <w:pPr>
-              <w:pStyle w:val="a4"/>
-              <w:numPr>
-                <w:ilvl w:val="0"/>
-                <w:numId w:val="12"/>
-              </w:numPr>
-              <w:spacing w:line="360" w:lineRule="auto"/>
-              <w:jc w:val="both"/>
-              <w:rPr>
-                <w:rFonts w:ascii="Times New Roman" w:hAnsi="Times New Roman" w:cs="Times New Roman"/>
-                <w:sz w:val="28"/>
-                <w:szCs w:val="28"/>
-                <w:lang w:val="en-GB"/>
-              </w:rPr>
-            </w:pPr>
-            <w:r>
-              <w:rPr>
-                <w:rFonts w:ascii="Times New Roman" w:hAnsi="Times New Roman" w:cs="Times New Roman"/>
-                <w:sz w:val="28"/>
-                <w:szCs w:val="28"/>
-                <w:lang w:val="en-GB"/>
-              </w:rPr>
-              <w:t>Scope</w:t>
-            </w:r>
-          </w:p>
-          <w:p>
-            <w:pPr>
-              <w:pStyle w:val="a4"/>
-              <w:numPr>
-                <w:ilvl w:val="0"/>
-                <w:numId w:val="12"/>
-              </w:numPr>
-              <w:spacing w:line="360" w:lineRule="auto"/>
-              <w:jc w:val="both"/>
-              <w:rPr>
-                <w:rFonts w:ascii="Times New Roman" w:hAnsi="Times New Roman" w:cs="Times New Roman"/>
-                <w:sz w:val="28"/>
-                <w:szCs w:val="28"/>
-                <w:lang w:val="en-GB"/>
-              </w:rPr>
-            </w:pPr>
-            <w:r>
-              <w:rPr>
-                <w:rFonts w:ascii="Times New Roman" w:hAnsi="Times New Roman" w:cs="Times New Roman"/>
-                <w:sz w:val="28"/>
-                <w:szCs w:val="28"/>
-                <w:lang w:val="en-GB"/>
-              </w:rPr>
-              <w:t>Contributes</w:t>
-            </w:r>
-          </w:p>
-          <w:p>
-            <w:pPr>
-              <w:pStyle w:val="a4"/>
-              <w:numPr>
-                <w:ilvl w:val="0"/>
-                <w:numId w:val="12"/>
-              </w:numPr>
-              <w:spacing w:line="360" w:lineRule="auto"/>
-              <w:jc w:val="both"/>
-              <w:rPr>
-                <w:rFonts w:ascii="Times New Roman" w:hAnsi="Times New Roman" w:cs="Times New Roman"/>
-                <w:sz w:val="28"/>
-                <w:szCs w:val="28"/>
-                <w:lang w:val="en-GB"/>
-              </w:rPr>
-            </w:pPr>
-            <w:r>
-              <w:rPr>
-                <w:rFonts w:ascii="Times New Roman" w:hAnsi="Times New Roman" w:cs="Times New Roman"/>
-                <w:sz w:val="28"/>
-                <w:szCs w:val="28"/>
-                <w:lang w:val="en-GB"/>
-              </w:rPr>
-              <w:t>Significant</w:t>
-            </w:r>
-          </w:p>
-          <w:p>
-            <w:pPr>
-              <w:pStyle w:val="a4"/>
-              <w:numPr>
-                <w:ilvl w:val="0"/>
-                <w:numId w:val="12"/>
-              </w:numPr>
-              <w:spacing w:line="360" w:lineRule="auto"/>
-              <w:jc w:val="both"/>
-              <w:rPr>
-                <w:rFonts w:ascii="Times New Roman" w:hAnsi="Times New Roman" w:cs="Times New Roman"/>
-                <w:sz w:val="28"/>
-                <w:szCs w:val="28"/>
-                <w:lang w:val="en-GB"/>
-              </w:rPr>
-            </w:pPr>
-            <w:r>
-              <w:rPr>
-                <w:rFonts w:ascii="Times New Roman" w:hAnsi="Times New Roman" w:cs="Times New Roman"/>
-                <w:sz w:val="28"/>
-                <w:szCs w:val="28"/>
-                <w:lang w:val="en-GB"/>
-              </w:rPr>
-              <w:t>Implications</w:t>
-            </w:r>
-          </w:p>
-          <w:p>
-            <w:pPr>
-              <w:pStyle w:val="a4"/>
-              <w:numPr>
-                <w:ilvl w:val="0"/>
-                <w:numId w:val="12"/>
-              </w:numPr>
-              <w:spacing w:line="360" w:lineRule="auto"/>
-              <w:jc w:val="both"/>
-              <w:rPr>
-                <w:rFonts w:ascii="Times New Roman" w:hAnsi="Times New Roman" w:cs="Times New Roman"/>
-                <w:sz w:val="28"/>
-                <w:szCs w:val="28"/>
-                <w:lang w:val="en-GB"/>
-              </w:rPr>
-            </w:pPr>
-            <w:r>
-              <w:rPr>
-                <w:rFonts w:ascii="Times New Roman" w:hAnsi="Times New Roman" w:cs="Times New Roman"/>
-                <w:sz w:val="28"/>
-                <w:szCs w:val="28"/>
-                <w:lang w:val="en-GB"/>
-              </w:rPr>
-              <w:t xml:space="preserve"> Further </w:t>
-            </w:r>
-          </w:p>
-          <w:p>
-            <w:pPr>
-              <w:spacing w:line="360" w:lineRule="auto"/>
-              <w:ind w:left="708"/>
-              <w:jc w:val="both"/>
-              <w:rPr>
-                <w:rFonts w:ascii="Times New Roman" w:hAnsi="Times New Roman" w:cs="Times New Roman"/>
-                <w:sz w:val="28"/>
-                <w:szCs w:val="28"/>
-                <w:lang w:val="en-GB"/>
-              </w:rPr>
-            </w:pPr>
-          </w:p>
-        </w:tc>
-      </w:tr>
-    </w:tbl>
-    <w:p>
-      <w:pPr>
-        <w:spacing w:after="0" w:line="360" w:lineRule="auto"/>
-        <w:jc w:val="both"/>
-        <w:rPr>
-          <w:rFonts w:ascii="Times New Roman" w:hAnsi="Times New Roman" w:cs="Times New Roman"/>
-          <w:b/>
-          <w:bCs/>
-          <w:sz w:val="28"/>
-          <w:szCs w:val="28"/>
-          <w:lang w:val="en-GB"/>
-        </w:rPr>
-      </w:pPr>
+      <w:bookmarkStart w:id="2" w:name="_GoBack"/>
+      <w:bookmarkEnd w:id="2"/>
     </w:p>
     <w:tbl>
       <w:tblPr>
@@ -4013,8 +3741,9 @@
                 <w:noProof/>
                 <w:sz w:val="28"/>
                 <w:szCs w:val="28"/>
-                <w:lang w:eastAsia="ru-RU"/>
-              </w:rPr>
+                <w:lang w:val="en-US"/>
+              </w:rPr>
+              <w:lastRenderedPageBreak/>
               <w:drawing>
                 <wp:anchor distT="0" distB="0" distL="114300" distR="114300" simplePos="0" relativeHeight="251665408" behindDoc="0" locked="0" layoutInCell="1" allowOverlap="1" wp14:anchorId="13B2D2B1" wp14:editId="4E4984E6">
                   <wp:simplePos x="0" y="0"/>
@@ -4901,6 +4630,7 @@
                 <w:lang w:val="en-GB"/>
               </w:rPr>
             </w:pPr>
+            <w:proofErr w:type="spellStart"/>
             <w:r>
               <w:rPr>
                 <w:rFonts w:ascii="Times New Roman" w:hAnsi="Times New Roman" w:cs="Times New Roman"/>
@@ -4908,7 +4638,17 @@
                 <w:szCs w:val="28"/>
                 <w:lang w:val="en-GB"/>
               </w:rPr>
-              <w:t>i) an overview of the previously published works on a specific topic</w:t>
+              <w:t>i</w:t>
+            </w:r>
+            <w:proofErr w:type="spellEnd"/>
+            <w:r>
+              <w:rPr>
+                <w:rFonts w:ascii="Times New Roman" w:hAnsi="Times New Roman" w:cs="Times New Roman"/>
+                <w:sz w:val="28"/>
+                <w:szCs w:val="28"/>
+                <w:lang w:val="en-GB"/>
+              </w:rPr>
+              <w:t>) an overview of the previously published works on a specific topic</w:t>
             </w:r>
           </w:p>
         </w:tc>
@@ -4994,61 +4734,6 @@
         </w:tc>
       </w:tr>
     </w:tbl>
-    <w:p>
-      <w:pPr>
-        <w:spacing w:after="0" w:line="360" w:lineRule="auto"/>
-        <w:jc w:val="both"/>
-        <w:rPr>
-          <w:rFonts w:ascii="Times New Roman" w:hAnsi="Times New Roman" w:cs="Times New Roman"/>
-          <w:b/>
-          <w:sz w:val="28"/>
-          <w:szCs w:val="28"/>
-          <w:lang w:val="en-GB"/>
-        </w:rPr>
-      </w:pPr>
-    </w:p>
-    <w:p>
-      <w:pPr>
-        <w:spacing w:after="0" w:line="240" w:lineRule="auto"/>
-        <w:jc w:val="both"/>
-        <w:rPr>
-          <w:rFonts w:ascii="Times New Roman" w:hAnsi="Times New Roman" w:cs="Times New Roman"/>
-          <w:sz w:val="28"/>
-          <w:szCs w:val="28"/>
-          <w:lang w:val="en-GB"/>
-        </w:rPr>
-      </w:pPr>
-      <w:r>
-        <w:rPr>
-          <w:rFonts w:ascii="Times New Roman" w:hAnsi="Times New Roman" w:cs="Times New Roman"/>
-          <w:b/>
-          <w:bCs/>
-          <w:sz w:val="28"/>
-          <w:szCs w:val="28"/>
-          <w:lang w:val="en-GB"/>
-        </w:rPr>
-        <w:t xml:space="preserve">Activity 5. Vocabulary. </w:t>
-      </w:r>
-      <w:r>
-        <w:rPr>
-          <w:rFonts w:ascii="Times New Roman" w:hAnsi="Times New Roman" w:cs="Times New Roman"/>
-          <w:b/>
-          <w:sz w:val="28"/>
-          <w:szCs w:val="28"/>
-          <w:lang w:val="en-GB"/>
-        </w:rPr>
-        <w:t>Key:</w:t>
-      </w:r>
-      <w:r>
-        <w:rPr>
-          <w:rFonts w:ascii="Times New Roman" w:hAnsi="Times New Roman" w:cs="Times New Roman"/>
-          <w:sz w:val="28"/>
-          <w:szCs w:val="28"/>
-          <w:lang w:val="en-GB"/>
-        </w:rPr>
-        <w:t xml:space="preserve"> 1.j, 2.g, 3.h, 4.i, 5.a, 6.c, 7.b, 8.d, 9.f, 10.e.</w:t>
-      </w:r>
-    </w:p>
     <w:p>
       <w:pPr>
         <w:spacing w:after="0" w:line="360" w:lineRule="auto"/>
@@ -5107,9 +4792,8 @@
                 <w:noProof/>
                 <w:sz w:val="28"/>
                 <w:szCs w:val="28"/>
-                <w:lang w:eastAsia="ru-RU"/>
-              </w:rPr>
-              <w:lastRenderedPageBreak/>
+                <w:lang w:val="en-US"/>
+              </w:rPr>
               <w:drawing>
                 <wp:anchor distT="0" distB="0" distL="114300" distR="114300" simplePos="0" relativeHeight="251662336" behindDoc="0" locked="0" layoutInCell="1" allowOverlap="1" wp14:anchorId="7A9A5B5B" wp14:editId="0EAFA3F4">
                   <wp:simplePos x="0" y="0"/>
@@ -5216,7 +4900,7 @@
           <w:lang w:val="en-GB"/>
         </w:rPr>
       </w:pPr>
-      <w:bookmarkStart w:id="2" w:name="_Hlk185688552"/>
+      <w:bookmarkStart w:id="3" w:name="_Hlk185688552"/>
       <w:r>
         <w:rPr>
           <w:rFonts w:ascii="Times New Roman" w:hAnsi="Times New Roman" w:cs="Times New Roman"/>
@@ -5245,7 +4929,27 @@
           <w:szCs w:val="28"/>
           <w:lang w:val="en-GB"/>
         </w:rPr>
-        <w:t>Cohen, L., Manion, L., &amp; Morrison, K. (2007). Research methods in education. Routledge, 301 p.</w:t>
+        <w:t xml:space="preserve">Cohen, L., </w:t>
+      </w:r>
+      <w:proofErr w:type="spellStart"/>
+      <w:r>
+        <w:rPr>
+          <w:rFonts w:ascii="Times New Roman" w:hAnsi="Times New Roman" w:cs="Times New Roman"/>
+          <w:sz w:val="28"/>
+          <w:szCs w:val="28"/>
+          <w:lang w:val="en-GB"/>
+        </w:rPr>
+        <w:t>Manion</w:t>
+      </w:r>
+      <w:proofErr w:type="spellEnd"/>
+      <w:r>
+        <w:rPr>
+          <w:rFonts w:ascii="Times New Roman" w:hAnsi="Times New Roman" w:cs="Times New Roman"/>
+          <w:sz w:val="28"/>
+          <w:szCs w:val="28"/>
+          <w:lang w:val="en-GB"/>
+        </w:rPr>
+        <w:t>, L., &amp; Morrison, K. (2007). Research methods in education. Routledge, 301 p.</w:t>
       </w:r>
     </w:p>
     <w:p>
@@ -5361,6 +5065,7 @@
           <w:szCs w:val="28"/>
           <w:lang w:val="en-US"/>
         </w:rPr>
+        <w:lastRenderedPageBreak/>
         <w:t>Creswell, J. W. (2015). </w:t>
       </w:r>
       <w:r>
@@ -5395,14 +5100,25 @@
           <w:lang w:val="en-GB"/>
         </w:rPr>
       </w:pPr>
-      <w:r>
-        <w:rPr>
-          <w:rFonts w:ascii="Times New Roman" w:hAnsi="Times New Roman" w:cs="Times New Roman"/>
-          <w:sz w:val="28"/>
-          <w:szCs w:val="28"/>
-          <w:lang w:val="en-GB"/>
-        </w:rPr>
-        <w:t>Dornyei Z. (2007) Research Methods in Applied Linguistics: Quantitative, Qualitative, and Mixed Methodologies, Oxford University Press, 335 p.</w:t>
+      <w:proofErr w:type="spellStart"/>
+      <w:r>
+        <w:rPr>
+          <w:rFonts w:ascii="Times New Roman" w:hAnsi="Times New Roman" w:cs="Times New Roman"/>
+          <w:sz w:val="28"/>
+          <w:szCs w:val="28"/>
+          <w:lang w:val="en-GB"/>
+        </w:rPr>
+        <w:t>Dornyei</w:t>
+      </w:r>
+      <w:proofErr w:type="spellEnd"/>
+      <w:r>
+        <w:rPr>
+          <w:rFonts w:ascii="Times New Roman" w:hAnsi="Times New Roman" w:cs="Times New Roman"/>
+          <w:sz w:val="28"/>
+          <w:szCs w:val="28"/>
+          <w:lang w:val="en-GB"/>
+        </w:rPr>
+        <w:t xml:space="preserve"> Z. (2007) Research Methods in Applied Linguistics: Quantitative, Qualitative, and Mixed Methodologies, Oxford University Press, 335 p.</w:t>
       </w:r>
     </w:p>
     <w:p>
@@ -5466,17 +5182,48 @@
           <w:lang w:val="en-GB"/>
         </w:rPr>
       </w:pPr>
-      <w:r>
-        <w:rPr>
-          <w:rFonts w:ascii="Times New Roman" w:hAnsi="Times New Roman" w:cs="Times New Roman"/>
-          <w:sz w:val="28"/>
-          <w:szCs w:val="28"/>
-          <w:lang w:val="en-GB"/>
-        </w:rPr>
-        <w:t>Scarry, S., &amp; Scarry, J. (2013). The writer's workplace with readings: Building college writing skills. Cengage Learning.</w:t>
-      </w:r>
-    </w:p>
-    <w:bookmarkEnd w:id="2"/>
+      <w:proofErr w:type="spellStart"/>
+      <w:r>
+        <w:rPr>
+          <w:rFonts w:ascii="Times New Roman" w:hAnsi="Times New Roman" w:cs="Times New Roman"/>
+          <w:sz w:val="28"/>
+          <w:szCs w:val="28"/>
+          <w:lang w:val="en-GB"/>
+        </w:rPr>
+        <w:t>Scarry</w:t>
+      </w:r>
+      <w:proofErr w:type="spellEnd"/>
+      <w:r>
+        <w:rPr>
+          <w:rFonts w:ascii="Times New Roman" w:hAnsi="Times New Roman" w:cs="Times New Roman"/>
+          <w:sz w:val="28"/>
+          <w:szCs w:val="28"/>
+          <w:lang w:val="en-GB"/>
+        </w:rPr>
+        <w:t xml:space="preserve">, S., &amp; </w:t>
+      </w:r>
+      <w:proofErr w:type="spellStart"/>
+      <w:r>
+        <w:rPr>
+          <w:rFonts w:ascii="Times New Roman" w:hAnsi="Times New Roman" w:cs="Times New Roman"/>
+          <w:sz w:val="28"/>
+          <w:szCs w:val="28"/>
+          <w:lang w:val="en-GB"/>
+        </w:rPr>
+        <w:t>Scarry</w:t>
+      </w:r>
+      <w:proofErr w:type="spellEnd"/>
+      <w:r>
+        <w:rPr>
+          <w:rFonts w:ascii="Times New Roman" w:hAnsi="Times New Roman" w:cs="Times New Roman"/>
+          <w:sz w:val="28"/>
+          <w:szCs w:val="28"/>
+          <w:lang w:val="en-GB"/>
+        </w:rPr>
+        <w:t>, J. (2013). The writer's workplace with readings: Building college writing skills. Cengage Learning.</w:t>
+      </w:r>
+    </w:p>
+    <w:bookmarkEnd w:id="3"/>
     <w:p>
       <w:pPr>
         <w:spacing w:after="0" w:line="360" w:lineRule="auto"/>
@@ -5534,7 +5281,7 @@
                 <w:noProof/>
                 <w:sz w:val="28"/>
                 <w:szCs w:val="28"/>
-                <w:lang w:eastAsia="ru-RU"/>
+                <w:lang w:val="en-US"/>
               </w:rPr>
               <w:drawing>
                 <wp:anchor distT="0" distB="0" distL="114300" distR="114300" simplePos="0" relativeHeight="251663360" behindDoc="0" locked="0" layoutInCell="1" allowOverlap="1" wp14:anchorId="03317EB8" wp14:editId="1CD6F95D">
@@ -5723,7 +5470,7 @@
                 <w:noProof/>
                 <w:sz w:val="28"/>
                 <w:szCs w:val="28"/>
-                <w:lang w:eastAsia="ru-RU"/>
+                <w:lang w:val="en-US"/>
               </w:rPr>
               <w:drawing>
                 <wp:anchor distT="0" distB="0" distL="114300" distR="114300" simplePos="0" relativeHeight="251664384" behindDoc="0" locked="0" layoutInCell="1" allowOverlap="1" wp14:anchorId="7E29382E" wp14:editId="0E5D33ED">
@@ -5951,7 +5698,7 @@
 </file>
 
 <file path=word/numbering.xml><?xml version="1.0" encoding="utf-8"?>
-<w:numbering xmlns:wpc="http://schemas.microsoft.com/office/word/2010/wordprocessingCanvas" xmlns:cx="http://schemas.microsoft.com/office/drawing/2014/chartex" xmlns:cx1="http://schemas.microsoft.com/office/drawing/2015/9/8/chartex" xmlns:cx2="http://schemas.microsoft.com/office/drawing/2015/10/21/chartex" xmlns:cx3="http://schemas.microsoft.com/office/drawing/2016/5/9/chartex" xmlns:cx4="http://schemas.microsoft.com/office/drawing/2016/5/10/chartex" xmlns:cx5="http://schemas.microsoft.com/office/drawing/2016/5/11/chartex" xmlns:cx6="http://schemas.microsoft.com/office/drawing/2016/5/12/chartex" xmlns:cx7="http://schemas.microsoft.com/office/drawing/2016/5/13/chartex" xmlns:cx8="http://schemas.microsoft.com/office/drawing/2016/5/14/chartex" xmlns:mc="http://schemas.openxmlformats.org/markup-compatibility/2006" xmlns:aink="http://schemas.microsoft.com/office/drawing/2016/ink" xmlns:am3d="http://schemas.microsoft.com/office/drawing/2017/model3d" xmlns:o="urn:schemas-microsoft-com:office:office" xmlns:oel="http://schemas.microsoft.com/office/2019/extlst" xmlns:r="http://schemas.openxmlformats.org/officeDocument/2006/relationships" xmlns:m="http://schemas.openxmlformats.org/officeDocument/2006/math" xmlns:v="urn:schemas-microsoft-com:vml" xmlns:wp14="http://schemas.microsoft.com/office/word/2010/wordprocessingDrawing" xmlns:wp="http://schemas.openxmlformats.org/drawingml/2006/wordprocessingDrawing" xmlns:w10="urn:schemas-microsoft-com:office:word" xmlns:w="http://schemas.openxmlformats.org/wordprocessingml/2006/main" xmlns:w14="http://schemas.microsoft.com/office/word/2010/wordml" xmlns:w15="http://schemas.microsoft.com/office/word/2012/wordml" xmlns:w16cex="http://schemas.microsoft.com/office/word/2018/wordml/cex" xmlns:w16cid="http://schemas.microsoft.com/office/word/2016/wordml/cid" xmlns:w16="http://schemas.microsoft.com/office/word/2018/wordml" xmlns:w16du="http://schemas.microsoft.com/office/word/2023/wordml/word16du" xmlns:w16sdtdh="http://schemas.microsoft.com/office/word/2020/wordml/sdtdatahash" xmlns:w16sdtfl="http://schemas.microsoft.com/office/word/2024/wordml/sdtformatlock" xmlns:w16se="http://schemas.microsoft.com/office/word/2015/wordml/symex" xmlns:wpg="http://schemas.microsoft.com/office/word/2010/wordprocessingGroup" xmlns:wpi="http://schemas.microsoft.com/office/word/2010/wordprocessingInk" xmlns:wne="http://schemas.microsoft.com/office/word/2006/wordml" xmlns:wps="http://schemas.microsoft.com/office/word/2010/wordprocessingShape" mc:Ignorable="w14 w15 w16se w16cid w16 w16cex w16sdtdh w16sdtfl w16du wp14">
+<w:numbering xmlns:wpc="http://schemas.microsoft.com/office/word/2010/wordprocessingCanvas" xmlns:cx="http://schemas.microsoft.com/office/drawing/2014/chartex" xmlns:mc="http://schemas.openxmlformats.org/markup-compatibility/2006" xmlns:o="urn:schemas-microsoft-com:office:office" xmlns:r="http://schemas.openxmlformats.org/officeDocument/2006/relationships" xmlns:m="http://schemas.openxmlformats.org/officeDocument/2006/math" xmlns:v="urn:schemas-microsoft-com:vml" xmlns:wp14="http://schemas.microsoft.com/office/word/2010/wordprocessingDrawing" xmlns:wp="http://schemas.openxmlformats.org/drawingml/2006/wordprocessingDrawing" xmlns:w10="urn:schemas-microsoft-com:office:word" xmlns:w="http://schemas.openxmlformats.org/wordprocessingml/2006/main" xmlns:w14="http://schemas.microsoft.com/office/word/2010/wordml" xmlns:w15="http://schemas.microsoft.com/office/word/2012/wordml" xmlns:w16se="http://schemas.microsoft.com/office/word/2015/wordml/symex" xmlns:wpg="http://schemas.microsoft.com/office/word/2010/wordprocessingGroup" xmlns:wpi="http://schemas.microsoft.com/office/word/2010/wordprocessingInk" xmlns:wne="http://schemas.microsoft.com/office/word/2006/wordml" xmlns:wps="http://schemas.microsoft.com/office/word/2010/wordprocessingShape" mc:Ignorable="w14 w15 w16se wp14">
   <w:abstractNum w:abstractNumId="0" w15:restartNumberingAfterBreak="0">
     <w:nsid w:val="06145355"/>
     <w:multiLevelType w:val="hybridMultilevel"/>
@@ -7497,40 +7244,40 @@
       </w:pPr>
     </w:lvl>
   </w:abstractNum>
-  <w:num w:numId="1" w16cid:durableId="1964997162">
+  <w:num w:numId="1">
     <w:abstractNumId w:val="14"/>
   </w:num>
-  <w:num w:numId="2" w16cid:durableId="1172336415">
+  <w:num w:numId="2">
     <w:abstractNumId w:val="3"/>
   </w:num>
-  <w:num w:numId="3" w16cid:durableId="316812576">
+  <w:num w:numId="3">
     <w:abstractNumId w:val="9"/>
   </w:num>
-  <w:num w:numId="4" w16cid:durableId="1119252801">
+  <w:num w:numId="4">
     <w:abstractNumId w:val="11"/>
   </w:num>
-  <w:num w:numId="5" w16cid:durableId="167062461">
+  <w:num w:numId="5">
     <w:abstractNumId w:val="5"/>
   </w:num>
-  <w:num w:numId="6" w16cid:durableId="1175143573">
+  <w:num w:numId="6">
     <w:abstractNumId w:val="7"/>
   </w:num>
-  <w:num w:numId="7" w16cid:durableId="19936286">
+  <w:num w:numId="7">
     <w:abstractNumId w:val="2"/>
   </w:num>
-  <w:num w:numId="8" w16cid:durableId="619193123">
+  <w:num w:numId="8">
     <w:abstractNumId w:val="6"/>
   </w:num>
-  <w:num w:numId="9" w16cid:durableId="162862205">
+  <w:num w:numId="9">
     <w:abstractNumId w:val="12"/>
   </w:num>
-  <w:num w:numId="10" w16cid:durableId="1079017084">
+  <w:num w:numId="10">
     <w:abstractNumId w:val="0"/>
   </w:num>
-  <w:num w:numId="11" w16cid:durableId="570698372">
+  <w:num w:numId="11">
     <w:abstractNumId w:val="10"/>
   </w:num>
-  <w:num w:numId="12" w16cid:durableId="1596473626">
+  <w:num w:numId="12">
     <w:abstractNumId w:val="8"/>
     <w:lvlOverride w:ilvl="0">
       <w:startOverride w:val="1"/>
@@ -7560,20 +7307,20 @@
       <w:startOverride w:val="1"/>
     </w:lvlOverride>
   </w:num>
-  <w:num w:numId="13" w16cid:durableId="722408231">
+  <w:num w:numId="13">
     <w:abstractNumId w:val="13"/>
   </w:num>
-  <w:num w:numId="14" w16cid:durableId="1384644938">
+  <w:num w:numId="14">
     <w:abstractNumId w:val="1"/>
   </w:num>
-  <w:num w:numId="15" w16cid:durableId="24138498">
+  <w:num w:numId="15">
     <w:abstractNumId w:val="4"/>
   </w:num>
 </w:numbering>
 </file>
 
 <file path=word/styles.xml><?xml version="1.0" encoding="utf-8"?>
-<w:styles xmlns:mc="http://schemas.openxmlformats.org/markup-compatibility/2006" xmlns:r="http://schemas.openxmlformats.org/officeDocument/2006/relationships" xmlns:w="http://schemas.openxmlformats.org/wordprocessingml/2006/main" xmlns:w14="http://schemas.microsoft.com/office/word/2010/wordml" xmlns:w15="http://schemas.microsoft.com/office/word/2012/wordml" xmlns:w16cex="http://schemas.microsoft.com/office/word/2018/wordml/cex" xmlns:w16cid="http://schemas.microsoft.com/office/word/2016/wordml/cid" xmlns:w16="http://schemas.microsoft.com/office/word/2018/wordml" xmlns:w16du="http://schemas.microsoft.com/office/word/2023/wordml/word16du" xmlns:w16sdtdh="http://schemas.microsoft.com/office/word/2020/wordml/sdtdatahash" xmlns:w16sdtfl="http://schemas.microsoft.com/office/word/2024/wordml/sdtformatlock" xmlns:w16se="http://schemas.microsoft.com/office/word/2015/wordml/symex" mc:Ignorable="w14 w15 w16se w16cid w16 w16cex w16sdtdh w16sdtfl w16du">
+<w:styles xmlns:mc="http://schemas.openxmlformats.org/markup-compatibility/2006" xmlns:r="http://schemas.openxmlformats.org/officeDocument/2006/relationships" xmlns:w="http://schemas.openxmlformats.org/wordprocessingml/2006/main" xmlns:w14="http://schemas.microsoft.com/office/word/2010/wordml" xmlns:w15="http://schemas.microsoft.com/office/word/2012/wordml" xmlns:w16se="http://schemas.microsoft.com/office/word/2015/wordml/symex" mc:Ignorable="w14 w15 w16se">
   <w:docDefaults>
     <w:rPrDefault>
       <w:rPr>
@@ -7591,7 +7338,7 @@
       </w:pPr>
     </w:pPrDefault>
   </w:docDefaults>
-  <w:latentStyles w:defLockedState="0" w:defUIPriority="99" w:defSemiHidden="0" w:defUnhideWhenUsed="0" w:defQFormat="0" w:count="376">
+  <w:latentStyles w:defLockedState="0" w:defUIPriority="99" w:defSemiHidden="0" w:defUnhideWhenUsed="0" w:defQFormat="0" w:count="371">
     <w:lsdException w:name="Normal" w:uiPriority="0" w:qFormat="1"/>
     <w:lsdException w:name="heading 1" w:uiPriority="9" w:qFormat="1"/>
     <w:lsdException w:name="heading 2" w:semiHidden="1" w:uiPriority="9" w:unhideWhenUsed="1" w:qFormat="1"/>
@@ -7963,11 +7710,6 @@
     <w:lsdException w:name="List Table 5 Dark Accent 6" w:uiPriority="50"/>
     <w:lsdException w:name="List Table 6 Colorful Accent 6" w:uiPriority="51"/>
     <w:lsdException w:name="List Table 7 Colorful Accent 6" w:uiPriority="52"/>
-    <w:lsdException w:name="Mention" w:semiHidden="1" w:unhideWhenUsed="1"/>
-    <w:lsdException w:name="Smart Hyperlink" w:semiHidden="1" w:unhideWhenUsed="1"/>
-    <w:lsdException w:name="Hashtag" w:semiHidden="1" w:unhideWhenUsed="1"/>
-    <w:lsdException w:name="Unresolved Mention" w:semiHidden="1" w:unhideWhenUsed="1"/>
-    <w:lsdException w:name="Smart Link" w:semiHidden="1" w:unhideWhenUsed="1"/>
   </w:latentStyles>
   <w:style w:type="paragraph" w:default="1" w:styleId="a">
     <w:name w:val="Normal"/>

</xml_diff>